<commit_message>
In the requirements analysis, RF10 was corrected.
</commit_message>
<xml_diff>
--- a/docs/Análisis Snakes and Ladders Inc.docx
+++ b/docs/Análisis Snakes and Ladders Inc.docx
@@ -9572,7 +9572,23 @@
                 <w:sz w:val="24"/>
                 <w:szCs w:val="24"/>
               </w:rPr>
-              <w:t xml:space="preserve">El programa debe enlistar los puntajes de los jugadores desde el puntaje más alto hasta el puntaje más bajo. </w:t>
+              <w:t xml:space="preserve">El programa debe enlistar los puntajes de los jugadores </w:t>
+            </w:r>
+            <w:r>
+              <w:rPr>
+                <w:rFonts w:ascii="Times New Roman" w:eastAsia="Arial" w:hAnsi="Times New Roman" w:cs="Times New Roman"/>
+                <w:sz w:val="24"/>
+                <w:szCs w:val="24"/>
+              </w:rPr>
+              <w:t xml:space="preserve">que han ganado por partida, </w:t>
+            </w:r>
+            <w:r>
+              <w:rPr>
+                <w:rFonts w:ascii="Times New Roman" w:eastAsia="Arial" w:hAnsi="Times New Roman" w:cs="Times New Roman"/>
+                <w:sz w:val="24"/>
+                <w:szCs w:val="24"/>
+              </w:rPr>
+              <w:t xml:space="preserve">desde el puntaje más alto hasta el puntaje más bajo. </w:t>
             </w:r>
           </w:p>
         </w:tc>
@@ -9909,7 +9925,39 @@
                 <w:sz w:val="24"/>
                 <w:szCs w:val="24"/>
               </w:rPr>
-              <w:t>Después de que un jugador alcanza la meta, se utilizan los árboles de búsqueda binaria para ordenar todos los puntajes obtenidos durante el juego, de mayor a menor, y se muestran por consola.</w:t>
+              <w:t xml:space="preserve">Después de que un jugador alcanza la meta, </w:t>
+            </w:r>
+            <w:r>
+              <w:rPr>
+                <w:rFonts w:ascii="Times New Roman" w:eastAsia="Arial" w:hAnsi="Times New Roman" w:cs="Times New Roman"/>
+                <w:sz w:val="24"/>
+                <w:szCs w:val="24"/>
+              </w:rPr>
+              <w:t>se almacena el puntaje de este jugadore, u</w:t>
+            </w:r>
+            <w:r>
+              <w:rPr>
+                <w:rFonts w:ascii="Times New Roman" w:eastAsia="Arial" w:hAnsi="Times New Roman" w:cs="Times New Roman"/>
+                <w:sz w:val="24"/>
+                <w:szCs w:val="24"/>
+              </w:rPr>
+              <w:t>tilizan</w:t>
+            </w:r>
+            <w:r>
+              <w:rPr>
+                <w:rFonts w:ascii="Times New Roman" w:eastAsia="Arial" w:hAnsi="Times New Roman" w:cs="Times New Roman"/>
+                <w:sz w:val="24"/>
+                <w:szCs w:val="24"/>
+              </w:rPr>
+              <w:t>do</w:t>
+            </w:r>
+            <w:r>
+              <w:rPr>
+                <w:rFonts w:ascii="Times New Roman" w:eastAsia="Arial" w:hAnsi="Times New Roman" w:cs="Times New Roman"/>
+                <w:sz w:val="24"/>
+                <w:szCs w:val="24"/>
+              </w:rPr>
+              <w:t xml:space="preserve"> los árboles de búsqueda binaria para ordenar todos los puntajes obtenidos durante el juego, de mayor a menor, y se muestran por consola.</w:t>
             </w:r>
           </w:p>
           <w:p>
@@ -9990,7 +10038,23 @@
                 <w:sz w:val="24"/>
                 <w:szCs w:val="24"/>
               </w:rPr>
-              <w:t xml:space="preserve">Muestra los puntajes obtenidos durante </w:t>
+              <w:t>Muestra los puntajes obtenidos</w:t>
+            </w:r>
+            <w:r>
+              <w:rPr>
+                <w:rFonts w:ascii="Times New Roman" w:eastAsia="Arial" w:hAnsi="Times New Roman" w:cs="Times New Roman"/>
+                <w:sz w:val="24"/>
+                <w:szCs w:val="24"/>
+              </w:rPr>
+              <w:t xml:space="preserve"> por el ganador de cada partida</w:t>
+            </w:r>
+            <w:r>
+              <w:rPr>
+                <w:rFonts w:ascii="Times New Roman" w:eastAsia="Arial" w:hAnsi="Times New Roman" w:cs="Times New Roman"/>
+                <w:sz w:val="24"/>
+                <w:szCs w:val="24"/>
+              </w:rPr>
+              <w:t xml:space="preserve"> durante </w:t>
             </w:r>
             <w:r>
               <w:rPr>
@@ -10283,6 +10347,7 @@
           <w:b/>
           <w:sz w:val="24"/>
           <w:szCs w:val="24"/>
+          <w:u w:val="single"/>
         </w:rPr>
       </w:pPr>
     </w:p>
@@ -11234,6 +11299,8 @@
   <w:style w:type="table" w:default="1" w:styleId="Tablanormal">
     <w:name w:val="Normal Table"/>
     <w:uiPriority w:val="99"/>
+    <w:semiHidden/>
+    <w:unhideWhenUsed/>
     <w:tblPr>
       <w:tblInd w:w="0" w:type="dxa"/>
       <w:tblCellMar>
@@ -11967,28 +12034,28 @@
 </file>
 
 <file path=customXml/item1.xml><?xml version="1.0" encoding="utf-8"?>
+<b:Sources xmlns:b="http://schemas.openxmlformats.org/officeDocument/2006/bibliography" xmlns="http://schemas.openxmlformats.org/officeDocument/2006/bibliography" SelectedStyle="\APASixthEditionOfficeOnline.xsl" StyleName="APA" Version="6"/>
+</file>
+
+<file path=customXml/item2.xml><?xml version="1.0" encoding="utf-8"?>
 <go:gDocsCustomXmlDataStorage xmlns:go="http://customooxmlschemas.google.com/" xmlns:r="http://schemas.openxmlformats.org/officeDocument/2006/relationships" uri="GoogleDocsCustomDataVersion1">
   <go:docsCustomData xmlns:go="http://customooxmlschemas.google.com/" roundtripDataSignature="AMtx7mhpFmMWb8GKY65B0Zv4xspmAa0GRw==">AMUW2mWz+WsTHc/6zu39LL2rUV2y8k1N2sKOi4t56WJZ5GOXUz0kd2Ciyt6FSGztlwJQw/+rxT1+kJqMZgzlv4jNi84Et3E/GSYf7m7cYZiWWYcNJ7RClGw=</go:docsCustomData>
 </go:gDocsCustomXmlDataStorage>
 </file>
 
-<file path=customXml/item2.xml><?xml version="1.0" encoding="utf-8"?>
-<b:Sources xmlns:b="http://schemas.openxmlformats.org/officeDocument/2006/bibliography" xmlns="http://schemas.openxmlformats.org/officeDocument/2006/bibliography" SelectedStyle="\APASixthEditionOfficeOnline.xsl" StyleName="APA" Version="6"/>
+<file path=customXml/itemProps1.xml><?xml version="1.0" encoding="utf-8"?>
+<ds:datastoreItem xmlns:ds="http://schemas.openxmlformats.org/officeDocument/2006/customXml" ds:itemID="{8C9DF62B-9401-47F6-97CD-99560136FCAE}">
+  <ds:schemaRefs>
+    <ds:schemaRef ds:uri="http://schemas.openxmlformats.org/officeDocument/2006/bibliography"/>
+  </ds:schemaRefs>
+</ds:datastoreItem>
 </file>
 
-<file path=customXml/itemProps1.xml><?xml version="1.0" encoding="utf-8"?>
+<file path=customXml/itemProps2.xml><?xml version="1.0" encoding="utf-8"?>
 <ds:datastoreItem xmlns:ds="http://schemas.openxmlformats.org/officeDocument/2006/customXml" ds:itemID="{11111111-1234-1234-1234-123412341234}">
   <ds:schemaRefs>
     <ds:schemaRef ds:uri="http://customooxmlschemas.google.com/"/>
     <ds:schemaRef ds:uri="http://schemas.openxmlformats.org/officeDocument/2006/relationships"/>
   </ds:schemaRefs>
 </ds:datastoreItem>
-</file>
-
-<file path=customXml/itemProps2.xml><?xml version="1.0" encoding="utf-8"?>
-<ds:datastoreItem xmlns:ds="http://schemas.openxmlformats.org/officeDocument/2006/customXml" ds:itemID="{8C9DF62B-9401-47F6-97CD-99560136FCAE}">
-  <ds:schemaRefs>
-    <ds:schemaRef ds:uri="http://schemas.openxmlformats.org/officeDocument/2006/bibliography"/>
-  </ds:schemaRefs>
-</ds:datastoreItem>
 </file>
</xml_diff>